<commit_message>
update Testdrehbuch - fix
</commit_message>
<xml_diff>
--- a/documents/Testdrehbuch/Testdrehbuch-team1.docx
+++ b/documents/Testdrehbuch/Testdrehbuch-team1.docx
@@ -6730,45 +6730,28 @@
           <w:tab w:val="num" w:pos="567"/>
         </w:tabs>
         <w:ind w:left="0"/>
-        <w:rPr>
-          <w:lang w:val="en-GB"/>
-        </w:rPr>
       </w:pPr>
       <w:bookmarkStart w:id="18" w:name="_Toc71819749"/>
-      <w:proofErr w:type="spellStart"/>
       <w:r>
-        <w:rPr>
-          <w:lang w:val="en-GB"/>
-        </w:rPr>
         <w:lastRenderedPageBreak/>
-        <w:t>Testfälle</w:t>
-      </w:r>
-      <w:proofErr w:type="spellEnd"/>
-      <w:r>
-        <w:rPr>
-          <w:lang w:val="en-GB"/>
-        </w:rPr>
-        <w:t xml:space="preserve"> User </w:t>
+        <w:t xml:space="preserve">Testfälle User </w:t>
       </w:r>
       <w:r>
-        <w:rPr>
-          <w:lang w:val="en-GB"/>
-        </w:rPr>
-        <w:t>create</w:t>
+        <w:t>erstellen</w:t>
       </w:r>
       <w:r>
-        <w:rPr>
-          <w:lang w:val="en-GB"/>
-        </w:rPr>
-        <w:t>/edit</w:t>
+        <w:t>/</w:t>
       </w:r>
       <w:r>
-        <w:rPr>
-          <w:lang w:val="en-GB"/>
-        </w:rPr>
-        <w:t>/delete</w:t>
+        <w:t>bearbeiten</w:t>
+      </w:r>
+      <w:r>
+        <w:t>/</w:t>
       </w:r>
       <w:bookmarkEnd w:id="18"/>
+      <w:r>
+        <w:t>löschen</w:t>
+      </w:r>
     </w:p>
     <w:tbl>
       <w:tblPr>
@@ -6954,7 +6937,6 @@
               </w:rPr>
               <w:t xml:space="preserve">User </w:t>
             </w:r>
-            <w:proofErr w:type="spellStart"/>
             <w:r>
               <w:rPr>
                 <w:b/>
@@ -6962,18 +6944,8 @@
                 <w:sz w:val="23"/>
                 <w:szCs w:val="23"/>
               </w:rPr>
-              <w:t>creat</w:t>
-            </w:r>
-            <w:r>
-              <w:rPr>
-                <w:b/>
-                <w:bCs/>
-                <w:sz w:val="23"/>
-                <w:szCs w:val="23"/>
-              </w:rPr>
-              <w:t>e</w:t>
-            </w:r>
-            <w:proofErr w:type="spellEnd"/>
+              <w:t>erstellen</w:t>
+            </w:r>
           </w:p>
         </w:tc>
       </w:tr>
@@ -7579,7 +7551,6 @@
               </w:rPr>
               <w:t xml:space="preserve">User </w:t>
             </w:r>
-            <w:proofErr w:type="spellStart"/>
             <w:r>
               <w:rPr>
                 <w:b/>
@@ -7587,9 +7558,8 @@
                 <w:sz w:val="23"/>
                 <w:szCs w:val="23"/>
               </w:rPr>
-              <w:t>edit</w:t>
-            </w:r>
-            <w:proofErr w:type="spellEnd"/>
+              <w:t>bearbeiten</w:t>
+            </w:r>
           </w:p>
         </w:tc>
       </w:tr>
@@ -9325,7 +9295,6 @@
               </w:rPr>
               <w:t xml:space="preserve">User </w:t>
             </w:r>
-            <w:proofErr w:type="spellStart"/>
             <w:r>
               <w:rPr>
                 <w:b/>
@@ -9333,9 +9302,8 @@
                 <w:sz w:val="23"/>
                 <w:szCs w:val="23"/>
               </w:rPr>
-              <w:t>delete</w:t>
-            </w:r>
-            <w:proofErr w:type="spellEnd"/>
+              <w:t>löschen</w:t>
+            </w:r>
             <w:r>
               <w:rPr>
                 <w:b/>
@@ -9801,15 +9769,31 @@
         <w:rPr>
           <w:lang w:val="en-GB"/>
         </w:rPr>
-        <w:t>Topic create</w:t>
+        <w:t xml:space="preserve">Topic </w:t>
       </w:r>
+      <w:proofErr w:type="spellStart"/>
       <w:r>
         <w:rPr>
           <w:lang w:val="en-GB"/>
         </w:rPr>
-        <w:t>/delete</w:t>
+        <w:t>erstellen</w:t>
+      </w:r>
+      <w:proofErr w:type="spellEnd"/>
+      <w:r>
+        <w:rPr>
+          <w:lang w:val="en-GB"/>
+        </w:rPr>
+        <w:t>/</w:t>
       </w:r>
       <w:bookmarkEnd w:id="19"/>
+      <w:proofErr w:type="spellStart"/>
+      <w:r>
+        <w:rPr>
+          <w:lang w:val="en-GB"/>
+        </w:rPr>
+        <w:t>löschen</w:t>
+      </w:r>
+      <w:proofErr w:type="spellEnd"/>
     </w:p>
     <w:tbl>
       <w:tblPr>
@@ -9977,7 +9961,6 @@
               </w:rPr>
               <w:t xml:space="preserve">Topic </w:t>
             </w:r>
-            <w:proofErr w:type="spellStart"/>
             <w:r>
               <w:rPr>
                 <w:b/>
@@ -9985,9 +9968,8 @@
                 <w:sz w:val="23"/>
                 <w:szCs w:val="23"/>
               </w:rPr>
-              <w:t>create</w:t>
-            </w:r>
-            <w:proofErr w:type="spellEnd"/>
+              <w:t>erstellen</w:t>
+            </w:r>
           </w:p>
         </w:tc>
       </w:tr>
@@ -10592,7 +10574,6 @@
               </w:rPr>
               <w:t xml:space="preserve">Topic </w:t>
             </w:r>
-            <w:proofErr w:type="spellStart"/>
             <w:r>
               <w:rPr>
                 <w:b/>
@@ -10600,9 +10581,8 @@
                 <w:sz w:val="23"/>
                 <w:szCs w:val="23"/>
               </w:rPr>
-              <w:t>delete</w:t>
-            </w:r>
-            <w:proofErr w:type="spellEnd"/>
+              <w:t>löschen</w:t>
+            </w:r>
             <w:r>
               <w:rPr>
                 <w:b/>
@@ -11129,7 +11109,6 @@
               </w:rPr>
               <w:t xml:space="preserve">Topic </w:t>
             </w:r>
-            <w:proofErr w:type="spellStart"/>
             <w:r>
               <w:rPr>
                 <w:b/>
@@ -11137,9 +11116,8 @@
                 <w:sz w:val="23"/>
                 <w:szCs w:val="23"/>
               </w:rPr>
-              <w:t>delete</w:t>
-            </w:r>
-            <w:proofErr w:type="spellEnd"/>
+              <w:t>löschen</w:t>
+            </w:r>
             <w:r>
               <w:rPr>
                 <w:b/>
@@ -11583,19 +11561,15 @@
         <w:lastRenderedPageBreak/>
         <w:t xml:space="preserve">Testfall Term </w:t>
       </w:r>
-      <w:proofErr w:type="spellStart"/>
       <w:r>
-        <w:t>create</w:t>
+        <w:t>erstellen</w:t>
       </w:r>
-      <w:proofErr w:type="spellEnd"/>
       <w:r>
         <w:t>/</w:t>
       </w:r>
-      <w:proofErr w:type="spellStart"/>
       <w:r>
-        <w:t>delete</w:t>
+        <w:t>löschen</w:t>
       </w:r>
-      <w:proofErr w:type="spellEnd"/>
       <w:r>
         <w:t xml:space="preserve"> </w:t>
       </w:r>
@@ -11770,7 +11744,6 @@
               </w:rPr>
               <w:t xml:space="preserve">Term </w:t>
             </w:r>
-            <w:proofErr w:type="spellStart"/>
             <w:r>
               <w:rPr>
                 <w:b/>
@@ -11778,9 +11751,8 @@
                 <w:sz w:val="23"/>
                 <w:szCs w:val="23"/>
               </w:rPr>
-              <w:t>create</w:t>
-            </w:r>
-            <w:proofErr w:type="spellEnd"/>
+              <w:t>erstellen</w:t>
+            </w:r>
           </w:p>
         </w:tc>
       </w:tr>
@@ -12352,7 +12324,6 @@
               </w:rPr>
               <w:t xml:space="preserve">Term </w:t>
             </w:r>
-            <w:proofErr w:type="spellStart"/>
             <w:r>
               <w:rPr>
                 <w:b/>
@@ -12360,9 +12331,8 @@
                 <w:sz w:val="23"/>
                 <w:szCs w:val="23"/>
               </w:rPr>
-              <w:t>delete</w:t>
-            </w:r>
-            <w:proofErr w:type="spellEnd"/>
+              <w:t>löschen</w:t>
+            </w:r>
           </w:p>
         </w:tc>
       </w:tr>
@@ -12528,11 +12498,9 @@
             <w:r>
               <w:t xml:space="preserve">) sieht nun </w:t>
             </w:r>
-            <w:proofErr w:type="gramStart"/>
-            <w:r>
-              <w:t>das gelöschte Term</w:t>
-            </w:r>
-            <w:proofErr w:type="gramEnd"/>
+            <w:r>
+              <w:t>den gelöschten Term</w:t>
+            </w:r>
             <w:r>
               <w:t xml:space="preserve"> nicht.</w:t>
             </w:r>
@@ -13456,38 +13424,35 @@
           <w:tab w:val="num" w:pos="567"/>
         </w:tabs>
         <w:ind w:left="0"/>
-        <w:rPr>
-          <w:lang w:val="en-GB"/>
-        </w:rPr>
       </w:pPr>
       <w:bookmarkStart w:id="22" w:name="_Toc71819753"/>
+      <w:r>
+        <w:t xml:space="preserve">Testfälle </w:t>
+      </w:r>
+      <w:r>
+        <w:t xml:space="preserve">Raspberry </w:t>
+      </w:r>
+      <w:r>
+        <w:t>bearbeiten</w:t>
+      </w:r>
+      <w:r>
+        <w:t>/</w:t>
+      </w:r>
       <w:proofErr w:type="spellStart"/>
       <w:r>
-        <w:rPr>
-          <w:lang w:val="en-GB"/>
-        </w:rPr>
-        <w:t>Testfälle</w:t>
+        <w:t>invalidate</w:t>
       </w:r>
       <w:proofErr w:type="spellEnd"/>
       <w:r>
-        <w:rPr>
-          <w:lang w:val="en-GB"/>
-        </w:rPr>
-        <w:t xml:space="preserve"> </w:t>
+        <w:t xml:space="preserve"> API-Key/</w:t>
+      </w:r>
+      <w:bookmarkEnd w:id="22"/>
+      <w:r>
+        <w:t>lö</w:t>
       </w:r>
       <w:r>
-        <w:rPr>
-          <w:lang w:val="en-GB"/>
-        </w:rPr>
-        <w:t>Raspberry edit/invalidate API-K</w:t>
+        <w:t>schen</w:t>
       </w:r>
-      <w:r>
-        <w:rPr>
-          <w:lang w:val="en-GB"/>
-        </w:rPr>
-        <w:t>ey/delete</w:t>
-      </w:r>
-      <w:bookmarkEnd w:id="22"/>
     </w:p>
     <w:tbl>
       <w:tblPr>
@@ -13655,7 +13620,6 @@
               </w:rPr>
               <w:t xml:space="preserve">Raspberry </w:t>
             </w:r>
-            <w:proofErr w:type="spellStart"/>
             <w:r>
               <w:rPr>
                 <w:b/>
@@ -13663,9 +13627,8 @@
                 <w:sz w:val="23"/>
                 <w:szCs w:val="23"/>
               </w:rPr>
-              <w:t>edit</w:t>
-            </w:r>
-            <w:proofErr w:type="spellEnd"/>
+              <w:t>bearbeiten</w:t>
+            </w:r>
           </w:p>
         </w:tc>
       </w:tr>
@@ -13808,11 +13771,9 @@
             <w:r>
               <w:t xml:space="preserve">Danach gibt der Admin </w:t>
             </w:r>
-            <w:proofErr w:type="gramStart"/>
-            <w:r>
-              <w:t>die gewünschte Daten</w:t>
-            </w:r>
-            <w:proofErr w:type="gramEnd"/>
+            <w:r>
+              <w:t>die gewünschten Daten</w:t>
+            </w:r>
             <w:r>
               <w:t xml:space="preserve"> ein und klickt auf „Save“.</w:t>
             </w:r>
@@ -14883,7 +14844,6 @@
               </w:rPr>
               <w:t xml:space="preserve">Raspberry </w:t>
             </w:r>
-            <w:proofErr w:type="spellStart"/>
             <w:r>
               <w:rPr>
                 <w:b/>
@@ -14891,9 +14851,8 @@
                 <w:sz w:val="23"/>
                 <w:szCs w:val="23"/>
               </w:rPr>
-              <w:t>delete</w:t>
-            </w:r>
-            <w:proofErr w:type="spellEnd"/>
+              <w:t>löschen</w:t>
+            </w:r>
           </w:p>
         </w:tc>
       </w:tr>
@@ -16050,7 +16009,16 @@
                 <w:sz w:val="23"/>
                 <w:szCs w:val="23"/>
               </w:rPr>
-              <w:t>Teams in Game</w:t>
+              <w:t>Teams i</w:t>
+            </w:r>
+            <w:r>
+              <w:rPr>
+                <w:b/>
+                <w:bCs/>
+                <w:sz w:val="23"/>
+                <w:szCs w:val="23"/>
+              </w:rPr>
+              <w:t>m Spiel</w:t>
             </w:r>
           </w:p>
         </w:tc>
@@ -16201,11 +16169,9 @@
             <w:r>
               <w:t xml:space="preserve">) sieht nun die </w:t>
             </w:r>
-            <w:proofErr w:type="gramStart"/>
-            <w:r>
-              <w:t>Teams</w:t>
-            </w:r>
-            <w:proofErr w:type="gramEnd"/>
+            <w:r>
+              <w:t>Teams,</w:t>
+            </w:r>
             <w:r>
               <w:t xml:space="preserve"> die an diesem Spiel beteiligt sind.</w:t>
             </w:r>
@@ -16846,9 +16812,12 @@
             <w:r>
               <w:t xml:space="preserve">) sieht nun </w:t>
             </w:r>
+            <w:r>
+              <w:t xml:space="preserve">die unterschiedlichen </w:t>
+            </w:r>
             <w:proofErr w:type="gramStart"/>
             <w:r>
-              <w:t>die unterschiedliche Scores</w:t>
+              <w:t>Scores</w:t>
             </w:r>
             <w:proofErr w:type="gramEnd"/>
             <w:r>
@@ -17384,9 +17353,12 @@
             <w:r>
               <w:t xml:space="preserve">) sieht nun </w:t>
             </w:r>
+            <w:r>
+              <w:t xml:space="preserve">die unterschiedlichen </w:t>
+            </w:r>
             <w:proofErr w:type="gramStart"/>
             <w:r>
-              <w:t>die unterschiedliche Scores</w:t>
+              <w:t>Scores</w:t>
             </w:r>
             <w:proofErr w:type="gramEnd"/>
             <w:r>
@@ -18269,8 +18241,8 @@
         <w:tblLook w:val="04A0" w:firstRow="1" w:lastRow="0" w:firstColumn="1" w:lastColumn="0" w:noHBand="0" w:noVBand="1"/>
       </w:tblPr>
       <w:tblGrid>
-        <w:gridCol w:w="3041"/>
-        <w:gridCol w:w="6031"/>
+        <w:gridCol w:w="3028"/>
+        <w:gridCol w:w="6044"/>
       </w:tblGrid>
       <w:tr>
         <w:tc>
@@ -18292,58 +18264,28 @@
                 <w:b/>
                 <w:bCs/>
                 <w:color w:val="FFFFFF" w:themeColor="background1"/>
-                <w:lang w:val="en-GB"/>
               </w:rPr>
             </w:pPr>
             <w:r>
               <w:rPr>
                 <w:b/>
                 <w:color w:val="FFFFFF" w:themeColor="background1"/>
-                <w:lang w:val="en-GB"/>
-              </w:rPr>
-              <w:t xml:space="preserve">TC </w:t>
-            </w:r>
-            <w:r>
-              <w:rPr>
-                <w:b/>
-                <w:color w:val="FFFFFF" w:themeColor="background1"/>
-                <w:lang w:val="en-GB"/>
-              </w:rPr>
-              <w:t>10.1</w:t>
-            </w:r>
-            <w:r>
-              <w:rPr>
-                <w:b/>
-                <w:color w:val="FFFFFF" w:themeColor="background1"/>
-                <w:lang w:val="en-GB"/>
-              </w:rPr>
-              <w:t xml:space="preserve"> </w:t>
-            </w:r>
-            <w:proofErr w:type="spellStart"/>
-            <w:r>
-              <w:rPr>
-                <w:b/>
-                <w:color w:val="FFFFFF" w:themeColor="background1"/>
-                <w:lang w:val="en-GB"/>
-              </w:rPr>
-              <w:t>zu</w:t>
-            </w:r>
-            <w:proofErr w:type="spellEnd"/>
-            <w:r>
-              <w:rPr>
-                <w:b/>
-                <w:color w:val="FFFFFF" w:themeColor="background1"/>
-                <w:lang w:val="en-GB"/>
-              </w:rPr>
-              <w:t xml:space="preserve"> Use-Case </w:t>
-            </w:r>
-            <w:r>
-              <w:rPr>
-                <w:b/>
-                <w:color w:val="FFFFFF" w:themeColor="background1"/>
-                <w:lang w:val="en-GB"/>
-              </w:rPr>
-              <w:t>Start of game</w:t>
+              </w:rPr>
+              <w:t xml:space="preserve">TC 10.1 zu Use-Case </w:t>
+            </w:r>
+            <w:r>
+              <w:rPr>
+                <w:b/>
+                <w:color w:val="FFFFFF" w:themeColor="background1"/>
+              </w:rPr>
+              <w:t>Spielsta</w:t>
+            </w:r>
+            <w:r>
+              <w:rPr>
+                <w:b/>
+                <w:color w:val="FFFFFF" w:themeColor="background1"/>
+              </w:rPr>
+              <w:t>rt</w:t>
             </w:r>
           </w:p>
         </w:tc>
@@ -18390,27 +18332,7 @@
                 <w:sz w:val="23"/>
                 <w:szCs w:val="23"/>
               </w:rPr>
-              <w:t xml:space="preserve">Start </w:t>
-            </w:r>
-            <w:proofErr w:type="spellStart"/>
-            <w:r>
-              <w:rPr>
-                <w:b/>
-                <w:bCs/>
-                <w:sz w:val="23"/>
-                <w:szCs w:val="23"/>
-              </w:rPr>
-              <w:t>of</w:t>
-            </w:r>
-            <w:proofErr w:type="spellEnd"/>
-            <w:r>
-              <w:rPr>
-                <w:b/>
-                <w:bCs/>
-                <w:sz w:val="23"/>
-                <w:szCs w:val="23"/>
-              </w:rPr>
-              <w:t xml:space="preserve"> game</w:t>
+              <w:t>Spielstart</w:t>
             </w:r>
           </w:p>
         </w:tc>
@@ -18445,22 +18367,11 @@
             <w:shd w:val="clear" w:color="auto" w:fill="auto"/>
           </w:tcPr>
           <w:p>
-            <w:pPr>
-              <w:rPr>
-                <w:lang w:val="en-US"/>
-              </w:rPr>
-            </w:pPr>
-            <w:r>
-              <w:rPr>
-                <w:lang w:val="en-US"/>
-              </w:rPr>
-              <w:t xml:space="preserve">One Player per team is </w:t>
-            </w:r>
-            <w:r>
-              <w:rPr>
-                <w:lang w:val="en-US"/>
-              </w:rPr>
-              <w:t>logged in and on the game screen</w:t>
+            <w:r>
+              <w:t>Ein Spieler pro Team ist eingeloggt und auf dem Spielbildschirm</w:t>
+            </w:r>
+            <w:r>
+              <w:t>.</w:t>
             </w:r>
           </w:p>
         </w:tc>
@@ -18504,29 +18415,9 @@
                 <w:ilvl w:val="0"/>
                 <w:numId w:val="32"/>
               </w:numPr>
-              <w:rPr>
-                <w:lang w:val="en-US"/>
-              </w:rPr>
             </w:pPr>
             <w:r>
-              <w:rPr>
-                <w:lang w:val="en-US"/>
-              </w:rPr>
-              <w:t xml:space="preserve">Players check on the screen </w:t>
-            </w:r>
-            <w:proofErr w:type="spellStart"/>
-            <w:r>
-              <w:rPr>
-                <w:lang w:val="en-US"/>
-              </w:rPr>
-              <w:t>whos</w:t>
-            </w:r>
-            <w:proofErr w:type="spellEnd"/>
-            <w:r>
-              <w:rPr>
-                <w:lang w:val="en-US"/>
-              </w:rPr>
-              <w:t xml:space="preserve"> turn it is to throw the dice</w:t>
+              <w:t>Die Spieler überprüfen auf dem Bildschirm, wer an der Reihe ist, die Würfel zu werfen.</w:t>
             </w:r>
           </w:p>
           <w:p>
@@ -18536,15 +18427,12 @@
                 <w:ilvl w:val="0"/>
                 <w:numId w:val="32"/>
               </w:numPr>
-              <w:rPr>
-                <w:lang w:val="en-US"/>
-              </w:rPr>
             </w:pPr>
             <w:r>
-              <w:rPr>
-                <w:lang w:val="en-US"/>
-              </w:rPr>
-              <w:t>The chosen player throws the dice</w:t>
+              <w:t>Der ausgewählte Spieler wirft d</w:t>
+            </w:r>
+            <w:r>
+              <w:t>ie Würfel.</w:t>
             </w:r>
           </w:p>
         </w:tc>
@@ -18585,16 +18473,27 @@
               </w:rPr>
             </w:pPr>
             <w:r>
+              <w:t xml:space="preserve">Die Runde beginnt. Der Bildschirm zeigt den zu erratenden Begriff auf allen Bildschirmen außer dem des ratenden Teams. Jeder sieht, wie er erklärt werden muss und wie viele Punkte erreicht werden können. </w:t>
+            </w:r>
+            <w:r>
               <w:rPr>
                 <w:lang w:val="en-US"/>
               </w:rPr>
-              <w:t>The round starts. The s</w:t>
-            </w:r>
+              <w:t xml:space="preserve">Der Timer </w:t>
+            </w:r>
+            <w:proofErr w:type="spellStart"/>
             <w:r>
               <w:rPr>
                 <w:lang w:val="en-US"/>
               </w:rPr>
-              <w:t>creen shows the term to be guessed on all screens except the one of the guessing team. Everybody sees how it must be explained and how many points can be achieved. The timer starts.</w:t>
+              <w:t>startet</w:t>
+            </w:r>
+            <w:proofErr w:type="spellEnd"/>
+            <w:r>
+              <w:rPr>
+                <w:lang w:val="en-US"/>
+              </w:rPr>
+              <w:t>.</w:t>
             </w:r>
           </w:p>
         </w:tc>
@@ -18829,8 +18728,8 @@
         <w:tblLook w:val="04A0" w:firstRow="1" w:lastRow="0" w:firstColumn="1" w:lastColumn="0" w:noHBand="0" w:noVBand="1"/>
       </w:tblPr>
       <w:tblGrid>
-        <w:gridCol w:w="3037"/>
-        <w:gridCol w:w="6035"/>
+        <w:gridCol w:w="3020"/>
+        <w:gridCol w:w="6052"/>
       </w:tblGrid>
       <w:tr>
         <w:tc>
@@ -18888,8 +18787,18 @@
                 <w:color w:val="FFFFFF" w:themeColor="background1"/>
                 <w:lang w:val="en-GB"/>
               </w:rPr>
-              <w:t xml:space="preserve"> Use-Case Stop Round</w:t>
-            </w:r>
+              <w:t xml:space="preserve"> Use-Case </w:t>
+            </w:r>
+            <w:proofErr w:type="spellStart"/>
+            <w:r>
+              <w:rPr>
+                <w:b/>
+                <w:color w:val="FFFFFF" w:themeColor="background1"/>
+                <w:lang w:val="en-GB"/>
+              </w:rPr>
+              <w:t>Stopprunde</w:t>
+            </w:r>
+            <w:proofErr w:type="spellEnd"/>
           </w:p>
         </w:tc>
       </w:tr>
@@ -18925,28 +18834,17 @@
           <w:p>
             <w:pPr>
               <w:rPr>
+                <w:b/>
+                <w:bCs/>
                 <w:lang w:val="en-GB"/>
               </w:rPr>
             </w:pPr>
-            <w:proofErr w:type="spellStart"/>
             <w:r>
               <w:rPr>
                 <w:b/>
                 <w:bCs/>
-                <w:sz w:val="23"/>
-                <w:szCs w:val="23"/>
-              </w:rPr>
-              <w:t>Stop</w:t>
-            </w:r>
-            <w:proofErr w:type="spellEnd"/>
-            <w:r>
-              <w:rPr>
-                <w:b/>
-                <w:bCs/>
-                <w:sz w:val="23"/>
-                <w:szCs w:val="23"/>
-              </w:rPr>
-              <w:t xml:space="preserve"> Round</w:t>
+              </w:rPr>
+              <w:t>Stopprunde</w:t>
             </w:r>
           </w:p>
         </w:tc>
@@ -19045,11 +18943,78 @@
               </w:rPr>
             </w:pPr>
             <w:r>
+              <w:t xml:space="preserve">Ein Spieler pro Team ist eingeloggt und auf dem Spielbildschirm. </w:t>
+            </w:r>
+            <w:r>
               <w:rPr>
                 <w:lang w:val="en-US"/>
               </w:rPr>
-              <w:t>The guessing player throws the dice to stop the timer and the round</w:t>
-            </w:r>
+              <w:t xml:space="preserve">Es </w:t>
+            </w:r>
+            <w:proofErr w:type="spellStart"/>
+            <w:r>
+              <w:rPr>
+                <w:lang w:val="en-US"/>
+              </w:rPr>
+              <w:t>wird</w:t>
+            </w:r>
+            <w:proofErr w:type="spellEnd"/>
+            <w:r>
+              <w:rPr>
+                <w:lang w:val="en-US"/>
+              </w:rPr>
+              <w:t xml:space="preserve"> </w:t>
+            </w:r>
+            <w:proofErr w:type="spellStart"/>
+            <w:r>
+              <w:rPr>
+                <w:lang w:val="en-US"/>
+              </w:rPr>
+              <w:t>gerade</w:t>
+            </w:r>
+            <w:proofErr w:type="spellEnd"/>
+            <w:r>
+              <w:rPr>
+                <w:lang w:val="en-US"/>
+              </w:rPr>
+              <w:t xml:space="preserve"> </w:t>
+            </w:r>
+            <w:proofErr w:type="spellStart"/>
+            <w:r>
+              <w:rPr>
+                <w:lang w:val="en-US"/>
+              </w:rPr>
+              <w:t>eine</w:t>
+            </w:r>
+            <w:proofErr w:type="spellEnd"/>
+            <w:r>
+              <w:rPr>
+                <w:lang w:val="en-US"/>
+              </w:rPr>
+              <w:t xml:space="preserve"> </w:t>
+            </w:r>
+            <w:proofErr w:type="spellStart"/>
+            <w:r>
+              <w:rPr>
+                <w:lang w:val="en-US"/>
+              </w:rPr>
+              <w:t>Runde</w:t>
+            </w:r>
+            <w:proofErr w:type="spellEnd"/>
+            <w:r>
+              <w:rPr>
+                <w:lang w:val="en-US"/>
+              </w:rPr>
+              <w:t xml:space="preserve"> </w:t>
+            </w:r>
+            <w:proofErr w:type="spellStart"/>
+            <w:r>
+              <w:rPr>
+                <w:lang w:val="en-US"/>
+              </w:rPr>
+              <w:t>gespielt</w:t>
+            </w:r>
+            <w:proofErr w:type="spellEnd"/>
           </w:p>
         </w:tc>
       </w:tr>
@@ -19083,16 +19048,19 @@
             <w:shd w:val="clear" w:color="auto" w:fill="auto"/>
           </w:tcPr>
           <w:p>
-            <w:pPr>
-              <w:rPr>
-                <w:lang w:val="en-US"/>
-              </w:rPr>
-            </w:pPr>
-            <w:r>
-              <w:rPr>
-                <w:lang w:val="en-US"/>
-              </w:rPr>
-              <w:t xml:space="preserve">The Round stops and the timer stops. </w:t>
+            <w:r>
+              <w:t xml:space="preserve">Die Runde hält an und der </w:t>
+            </w:r>
+            <w:proofErr w:type="spellStart"/>
+            <w:r>
+              <w:t>Timer</w:t>
+            </w:r>
+            <w:proofErr w:type="spellEnd"/>
+            <w:r>
+              <w:t xml:space="preserve"> stoppt</w:t>
+            </w:r>
+            <w:r>
+              <w:t xml:space="preserve">. </w:t>
             </w:r>
           </w:p>
         </w:tc>
@@ -19321,8 +19289,8 @@
         <w:tblLook w:val="04A0" w:firstRow="1" w:lastRow="0" w:firstColumn="1" w:lastColumn="0" w:noHBand="0" w:noVBand="1"/>
       </w:tblPr>
       <w:tblGrid>
-        <w:gridCol w:w="3034"/>
-        <w:gridCol w:w="6038"/>
+        <w:gridCol w:w="3022"/>
+        <w:gridCol w:w="6050"/>
       </w:tblGrid>
       <w:tr>
         <w:tc>
@@ -19344,60 +19312,44 @@
                 <w:b/>
                 <w:bCs/>
                 <w:color w:val="FFFFFF" w:themeColor="background1"/>
-                <w:lang w:val="en-GB"/>
               </w:rPr>
             </w:pPr>
             <w:r>
               <w:rPr>
                 <w:b/>
                 <w:color w:val="FFFFFF" w:themeColor="background1"/>
-                <w:lang w:val="en-GB"/>
-              </w:rPr>
-              <w:t xml:space="preserve">TC </w:t>
-            </w:r>
-            <w:r>
-              <w:rPr>
-                <w:b/>
-                <w:color w:val="FFFFFF" w:themeColor="background1"/>
-                <w:lang w:val="en-GB"/>
-              </w:rPr>
-              <w:t xml:space="preserve">10.3 </w:t>
-            </w:r>
-            <w:proofErr w:type="spellStart"/>
-            <w:r>
-              <w:rPr>
-                <w:b/>
-                <w:color w:val="FFFFFF" w:themeColor="background1"/>
-                <w:lang w:val="en-GB"/>
-              </w:rPr>
-              <w:t>zu</w:t>
-            </w:r>
-            <w:proofErr w:type="spellEnd"/>
-            <w:r>
-              <w:rPr>
-                <w:b/>
-                <w:color w:val="FFFFFF" w:themeColor="background1"/>
-                <w:lang w:val="en-GB"/>
-              </w:rPr>
-              <w:t xml:space="preserve"> Use-</w:t>
+              </w:rPr>
+              <w:t>TC 10.3 zu Use-</w:t>
             </w:r>
             <w:proofErr w:type="gramStart"/>
             <w:r>
               <w:rPr>
                 <w:b/>
                 <w:color w:val="FFFFFF" w:themeColor="background1"/>
-                <w:lang w:val="en-GB"/>
               </w:rPr>
               <w:t>Case  End</w:t>
             </w:r>
+            <w:r>
+              <w:rPr>
+                <w:b/>
+                <w:color w:val="FFFFFF" w:themeColor="background1"/>
+              </w:rPr>
+              <w:t>e</w:t>
+            </w:r>
             <w:proofErr w:type="gramEnd"/>
             <w:r>
               <w:rPr>
                 <w:b/>
                 <w:color w:val="FFFFFF" w:themeColor="background1"/>
-                <w:lang w:val="en-GB"/>
-              </w:rPr>
-              <w:t xml:space="preserve"> of round</w:t>
+              </w:rPr>
+              <w:t xml:space="preserve"> der</w:t>
+            </w:r>
+            <w:r>
+              <w:rPr>
+                <w:b/>
+                <w:color w:val="FFFFFF" w:themeColor="background1"/>
+              </w:rPr>
+              <w:t xml:space="preserve"> Runde</w:t>
             </w:r>
           </w:p>
         </w:tc>
@@ -19444,39 +19396,8 @@
                 <w:sz w:val="23"/>
                 <w:szCs w:val="23"/>
               </w:rPr>
-              <w:t xml:space="preserve">End </w:t>
-            </w:r>
-            <w:proofErr w:type="spellStart"/>
-            <w:r>
-              <w:rPr>
-                <w:b/>
-                <w:bCs/>
-                <w:sz w:val="23"/>
-                <w:szCs w:val="23"/>
-              </w:rPr>
-              <w:t>of</w:t>
-            </w:r>
-            <w:proofErr w:type="spellEnd"/>
-            <w:r>
-              <w:rPr>
-                <w:b/>
-                <w:bCs/>
-                <w:sz w:val="23"/>
-                <w:szCs w:val="23"/>
-              </w:rPr>
-              <w:t xml:space="preserve"> </w:t>
-            </w:r>
-            <w:proofErr w:type="spellStart"/>
-            <w:r>
-              <w:rPr>
-                <w:b/>
-                <w:bCs/>
-                <w:sz w:val="23"/>
-                <w:szCs w:val="23"/>
-              </w:rPr>
-              <w:t>round</w:t>
-            </w:r>
-            <w:proofErr w:type="spellEnd"/>
+              <w:t>Ende der Runde</w:t>
+            </w:r>
           </w:p>
         </w:tc>
       </w:tr>
@@ -19510,22 +19431,8 @@
             <w:shd w:val="clear" w:color="auto" w:fill="auto"/>
           </w:tcPr>
           <w:p>
-            <w:pPr>
-              <w:rPr>
-                <w:lang w:val="en-US"/>
-              </w:rPr>
-            </w:pPr>
-            <w:r>
-              <w:rPr>
-                <w:lang w:val="en-US"/>
-              </w:rPr>
-              <w:t xml:space="preserve">One Player per team is </w:t>
-            </w:r>
-            <w:r>
-              <w:rPr>
-                <w:lang w:val="en-US"/>
-              </w:rPr>
-              <w:t>logged in and on the game screen. A round was stopped by the guessing player. The 3 buttons to rate the round are on screen</w:t>
+            <w:r>
+              <w:t>Ein Spieler pro Team ist eingeloggt und auf dem Spielbildschirm. Eine Runde wurde durch den ratenden Spieler gestoppt. Die 3 Schaltflächen zum Bewerten der Runde sind auf dem Bildschirm.</w:t>
             </w:r>
           </w:p>
         </w:tc>
@@ -19569,15 +19476,28 @@
                 <w:ilvl w:val="0"/>
                 <w:numId w:val="34"/>
               </w:numPr>
-              <w:rPr>
-                <w:lang w:val="en-US"/>
-              </w:rPr>
             </w:pPr>
             <w:r>
-              <w:rPr>
-                <w:lang w:val="en-US"/>
-              </w:rPr>
-              <w:t>One of the enemy teams presses the button “Guessed Correctly”</w:t>
+              <w:t xml:space="preserve">Eines der gegnerischen Teams drückt die </w:t>
+            </w:r>
+            <w:proofErr w:type="spellStart"/>
+            <w:r>
+              <w:t>Taste</w:t>
+            </w:r>
+            <w:r>
+              <w:t>“Guessed</w:t>
+            </w:r>
+            <w:proofErr w:type="spellEnd"/>
+            <w:r>
+              <w:t xml:space="preserve"> </w:t>
+            </w:r>
+            <w:proofErr w:type="spellStart"/>
+            <w:r>
+              <w:t>Correctly</w:t>
+            </w:r>
+            <w:proofErr w:type="spellEnd"/>
+            <w:r>
+              <w:t>”</w:t>
             </w:r>
           </w:p>
         </w:tc>
@@ -19618,10 +19538,83 @@
               </w:rPr>
             </w:pPr>
             <w:r>
+              <w:t xml:space="preserve">Das ratende Team erhält die Punkte für diese Runde, die nun in der Wertungsliste angezeigt werden. Außerdem gibt es im Info-Bereich eine Meldung, die allen angezeigt wird, dass der Begriff richtig erraten wurde.  </w:t>
+            </w:r>
+            <w:r>
               <w:rPr>
                 <w:lang w:val="en-US"/>
               </w:rPr>
-              <w:t>The guessing team gets awarded the points for this round, which is now shown in the scoreable. Further there is a message in the info section, shown to everyone, that the term was guessed correctly.  Game is ready for the next round.</w:t>
+              <w:t xml:space="preserve">Das Spiel </w:t>
+            </w:r>
+            <w:proofErr w:type="spellStart"/>
+            <w:r>
+              <w:rPr>
+                <w:lang w:val="en-US"/>
+              </w:rPr>
+              <w:t>ist</w:t>
+            </w:r>
+            <w:proofErr w:type="spellEnd"/>
+            <w:r>
+              <w:rPr>
+                <w:lang w:val="en-US"/>
+              </w:rPr>
+              <w:t xml:space="preserve"> </w:t>
+            </w:r>
+            <w:proofErr w:type="spellStart"/>
+            <w:r>
+              <w:rPr>
+                <w:lang w:val="en-US"/>
+              </w:rPr>
+              <w:t>bereit</w:t>
+            </w:r>
+            <w:proofErr w:type="spellEnd"/>
+            <w:r>
+              <w:rPr>
+                <w:lang w:val="en-US"/>
+              </w:rPr>
+              <w:t xml:space="preserve"> </w:t>
+            </w:r>
+            <w:proofErr w:type="spellStart"/>
+            <w:r>
+              <w:rPr>
+                <w:lang w:val="en-US"/>
+              </w:rPr>
+              <w:t>für</w:t>
+            </w:r>
+            <w:proofErr w:type="spellEnd"/>
+            <w:r>
+              <w:rPr>
+                <w:lang w:val="en-US"/>
+              </w:rPr>
+              <w:t xml:space="preserve"> die </w:t>
+            </w:r>
+            <w:proofErr w:type="spellStart"/>
+            <w:r>
+              <w:rPr>
+                <w:lang w:val="en-US"/>
+              </w:rPr>
+              <w:t>nächste</w:t>
+            </w:r>
+            <w:proofErr w:type="spellEnd"/>
+            <w:r>
+              <w:rPr>
+                <w:lang w:val="en-US"/>
+              </w:rPr>
+              <w:t xml:space="preserve"> </w:t>
+            </w:r>
+            <w:proofErr w:type="spellStart"/>
+            <w:r>
+              <w:rPr>
+                <w:lang w:val="en-US"/>
+              </w:rPr>
+              <w:t>Runde</w:t>
+            </w:r>
+            <w:proofErr w:type="spellEnd"/>
+            <w:r>
+              <w:rPr>
+                <w:lang w:val="en-US"/>
+              </w:rPr>
+              <w:t>.</w:t>
             </w:r>
           </w:p>
         </w:tc>
@@ -19857,8 +19850,8 @@
         <w:tblLook w:val="04A0" w:firstRow="1" w:lastRow="0" w:firstColumn="1" w:lastColumn="0" w:noHBand="0" w:noVBand="1"/>
       </w:tblPr>
       <w:tblGrid>
-        <w:gridCol w:w="3029"/>
-        <w:gridCol w:w="6043"/>
+        <w:gridCol w:w="3026"/>
+        <w:gridCol w:w="6046"/>
       </w:tblGrid>
       <w:tr>
         <w:tc>
@@ -19880,43 +19873,29 @@
                 <w:b/>
                 <w:bCs/>
                 <w:color w:val="FFFFFF" w:themeColor="background1"/>
-                <w:lang w:val="en-GB"/>
               </w:rPr>
             </w:pPr>
             <w:r>
               <w:rPr>
                 <w:b/>
                 <w:color w:val="FFFFFF" w:themeColor="background1"/>
-                <w:lang w:val="en-GB"/>
               </w:rPr>
               <w:lastRenderedPageBreak/>
-              <w:t xml:space="preserve">TC </w:t>
-            </w:r>
-            <w:r>
-              <w:rPr>
-                <w:b/>
-                <w:color w:val="FFFFFF" w:themeColor="background1"/>
-                <w:lang w:val="en-GB"/>
-              </w:rPr>
-              <w:t xml:space="preserve">10.4 </w:t>
-            </w:r>
-            <w:proofErr w:type="spellStart"/>
-            <w:r>
-              <w:rPr>
-                <w:b/>
-                <w:color w:val="FFFFFF" w:themeColor="background1"/>
-                <w:lang w:val="en-GB"/>
-              </w:rPr>
-              <w:t>zu</w:t>
-            </w:r>
-            <w:proofErr w:type="spellEnd"/>
-            <w:r>
-              <w:rPr>
-                <w:b/>
-                <w:color w:val="FFFFFF" w:themeColor="background1"/>
-                <w:lang w:val="en-GB"/>
-              </w:rPr>
-              <w:t xml:space="preserve"> Use-Case End of round</w:t>
+              <w:t xml:space="preserve">TC 10.4 zu Use-Case </w:t>
+            </w:r>
+            <w:r>
+              <w:rPr>
+                <w:b/>
+                <w:color w:val="FFFFFF" w:themeColor="background1"/>
+              </w:rPr>
+              <w:t>Ende der</w:t>
+            </w:r>
+            <w:r>
+              <w:rPr>
+                <w:b/>
+                <w:color w:val="FFFFFF" w:themeColor="background1"/>
+              </w:rPr>
+              <w:t xml:space="preserve"> Runde</w:t>
             </w:r>
           </w:p>
         </w:tc>
@@ -19963,7 +19942,7 @@
                 <w:sz w:val="23"/>
                 <w:szCs w:val="23"/>
               </w:rPr>
-              <w:t xml:space="preserve">End </w:t>
+              <w:t>Ende der Runde [</w:t>
             </w:r>
             <w:proofErr w:type="spellStart"/>
             <w:r>
@@ -19973,7 +19952,7 @@
                 <w:sz w:val="23"/>
                 <w:szCs w:val="23"/>
               </w:rPr>
-              <w:t>of</w:t>
+              <w:t>Rulebreak</w:t>
             </w:r>
             <w:proofErr w:type="spellEnd"/>
             <w:r>
@@ -19983,19 +19962,8 @@
                 <w:sz w:val="23"/>
                 <w:szCs w:val="23"/>
               </w:rPr>
-              <w:t xml:space="preserve"> </w:t>
-            </w:r>
-            <w:proofErr w:type="spellStart"/>
-            <w:r>
-              <w:rPr>
-                <w:b/>
-                <w:bCs/>
-                <w:sz w:val="23"/>
-                <w:szCs w:val="23"/>
-              </w:rPr>
-              <w:t>round</w:t>
-            </w:r>
-            <w:proofErr w:type="spellEnd"/>
+              <w:t>]</w:t>
+            </w:r>
           </w:p>
         </w:tc>
       </w:tr>
@@ -20029,22 +19997,8 @@
             <w:shd w:val="clear" w:color="auto" w:fill="auto"/>
           </w:tcPr>
           <w:p>
-            <w:pPr>
-              <w:rPr>
-                <w:lang w:val="en-US"/>
-              </w:rPr>
-            </w:pPr>
-            <w:r>
-              <w:rPr>
-                <w:lang w:val="en-US"/>
-              </w:rPr>
-              <w:t xml:space="preserve">One Player per team is </w:t>
-            </w:r>
-            <w:r>
-              <w:rPr>
-                <w:lang w:val="en-US"/>
-              </w:rPr>
-              <w:t>logged in and on the game screen. A round was stopped by the guessing player. The 3 buttons to rate the round are on screen</w:t>
+            <w:r>
+              <w:t>Ein Spieler pro Team ist eingeloggt und auf dem Spielbildschirm. Eine Runde wurde durch den ratenden Spieler gestoppt. Die 3 Schaltflächen zum Bewerten der Runde sind auf dem Bildschirm.</w:t>
             </w:r>
           </w:p>
         </w:tc>
@@ -20088,28 +20042,22 @@
                 <w:ilvl w:val="0"/>
                 <w:numId w:val="35"/>
               </w:numPr>
-              <w:rPr>
-                <w:lang w:val="en-US"/>
-              </w:rPr>
             </w:pPr>
             <w:r>
-              <w:rPr>
-                <w:lang w:val="en-US"/>
-              </w:rPr>
-              <w:t>One of the enemy teams presses the button “</w:t>
+              <w:t>Eines der gegnerischen Teams drückt die Taste</w:t>
+            </w:r>
+            <w:r>
+              <w:t xml:space="preserve"> </w:t>
+            </w:r>
+            <w:r>
+              <w:t>“</w:t>
             </w:r>
             <w:proofErr w:type="spellStart"/>
             <w:r>
-              <w:rPr>
-                <w:lang w:val="en-US"/>
-              </w:rPr>
               <w:t>Rulebreak</w:t>
             </w:r>
             <w:proofErr w:type="spellEnd"/>
             <w:r>
-              <w:rPr>
-                <w:lang w:val="en-US"/>
-              </w:rPr>
               <w:t>”</w:t>
             </w:r>
           </w:p>
@@ -20151,10 +20099,83 @@
               </w:rPr>
             </w:pPr>
             <w:r>
+              <w:t xml:space="preserve">Das ratende Team erhält die Punkte abzüglich 1 Strafpunkt für diese Runde, der nun in der Punktetabelle angezeigt wird. Außerdem gibt es im Info-Bereich eine Meldung, die für alle sichtbar ist, dass der Begriff richtig, aber mit einem Regelbruch erraten wurde. </w:t>
+            </w:r>
+            <w:r>
               <w:rPr>
                 <w:lang w:val="en-US"/>
               </w:rPr>
-              <w:t>The guessing team gets awarded the points minus 1 penalty point for this round, which is now shown in the score table. Further there is a message in the info section, shown to everyone, that the term was guessed correctly, but with a rule break. Game is ready for the next round.</w:t>
+              <w:t xml:space="preserve">Das Spiel </w:t>
+            </w:r>
+            <w:proofErr w:type="spellStart"/>
+            <w:r>
+              <w:rPr>
+                <w:lang w:val="en-US"/>
+              </w:rPr>
+              <w:t>ist</w:t>
+            </w:r>
+            <w:proofErr w:type="spellEnd"/>
+            <w:r>
+              <w:rPr>
+                <w:lang w:val="en-US"/>
+              </w:rPr>
+              <w:t xml:space="preserve"> </w:t>
+            </w:r>
+            <w:proofErr w:type="spellStart"/>
+            <w:r>
+              <w:rPr>
+                <w:lang w:val="en-US"/>
+              </w:rPr>
+              <w:t>bereit</w:t>
+            </w:r>
+            <w:proofErr w:type="spellEnd"/>
+            <w:r>
+              <w:rPr>
+                <w:lang w:val="en-US"/>
+              </w:rPr>
+              <w:t xml:space="preserve"> </w:t>
+            </w:r>
+            <w:proofErr w:type="spellStart"/>
+            <w:r>
+              <w:rPr>
+                <w:lang w:val="en-US"/>
+              </w:rPr>
+              <w:t>für</w:t>
+            </w:r>
+            <w:proofErr w:type="spellEnd"/>
+            <w:r>
+              <w:rPr>
+                <w:lang w:val="en-US"/>
+              </w:rPr>
+              <w:t xml:space="preserve"> die </w:t>
+            </w:r>
+            <w:proofErr w:type="spellStart"/>
+            <w:r>
+              <w:rPr>
+                <w:lang w:val="en-US"/>
+              </w:rPr>
+              <w:t>nächste</w:t>
+            </w:r>
+            <w:proofErr w:type="spellEnd"/>
+            <w:r>
+              <w:rPr>
+                <w:lang w:val="en-US"/>
+              </w:rPr>
+              <w:t xml:space="preserve"> </w:t>
+            </w:r>
+            <w:proofErr w:type="spellStart"/>
+            <w:r>
+              <w:rPr>
+                <w:lang w:val="en-US"/>
+              </w:rPr>
+              <w:t>Runde</w:t>
+            </w:r>
+            <w:proofErr w:type="spellEnd"/>
+            <w:r>
+              <w:rPr>
+                <w:lang w:val="en-US"/>
+              </w:rPr>
+              <w:t>.</w:t>
             </w:r>
           </w:p>
         </w:tc>
@@ -20383,8 +20404,8 @@
         <w:tblLook w:val="04A0" w:firstRow="1" w:lastRow="0" w:firstColumn="1" w:lastColumn="0" w:noHBand="0" w:noVBand="1"/>
       </w:tblPr>
       <w:tblGrid>
-        <w:gridCol w:w="3034"/>
-        <w:gridCol w:w="6038"/>
+        <w:gridCol w:w="3026"/>
+        <w:gridCol w:w="6046"/>
       </w:tblGrid>
       <w:tr>
         <w:tc>
@@ -20406,42 +20427,28 @@
                 <w:b/>
                 <w:bCs/>
                 <w:color w:val="FFFFFF" w:themeColor="background1"/>
-                <w:lang w:val="en-GB"/>
               </w:rPr>
             </w:pPr>
             <w:r>
               <w:rPr>
                 <w:b/>
                 <w:color w:val="FFFFFF" w:themeColor="background1"/>
-                <w:lang w:val="en-GB"/>
-              </w:rPr>
-              <w:t xml:space="preserve">TC </w:t>
-            </w:r>
-            <w:r>
-              <w:rPr>
-                <w:b/>
-                <w:color w:val="FFFFFF" w:themeColor="background1"/>
-                <w:lang w:val="en-GB"/>
-              </w:rPr>
-              <w:t xml:space="preserve">10.5 </w:t>
-            </w:r>
-            <w:proofErr w:type="spellStart"/>
-            <w:r>
-              <w:rPr>
-                <w:b/>
-                <w:color w:val="FFFFFF" w:themeColor="background1"/>
-                <w:lang w:val="en-GB"/>
-              </w:rPr>
-              <w:t>zu</w:t>
-            </w:r>
-            <w:proofErr w:type="spellEnd"/>
-            <w:r>
-              <w:rPr>
-                <w:b/>
-                <w:color w:val="FFFFFF" w:themeColor="background1"/>
-                <w:lang w:val="en-GB"/>
-              </w:rPr>
-              <w:t xml:space="preserve"> Use-Case End of round</w:t>
+              </w:rPr>
+              <w:t xml:space="preserve">TC 10.5 zu Use-Case </w:t>
+            </w:r>
+            <w:r>
+              <w:rPr>
+                <w:b/>
+                <w:color w:val="FFFFFF" w:themeColor="background1"/>
+              </w:rPr>
+              <w:t>Ende der</w:t>
+            </w:r>
+            <w:r>
+              <w:rPr>
+                <w:b/>
+                <w:color w:val="FFFFFF" w:themeColor="background1"/>
+              </w:rPr>
+              <w:t xml:space="preserve"> Runde</w:t>
             </w:r>
           </w:p>
         </w:tc>
@@ -20487,8 +20494,9 @@
                 <w:bCs/>
                 <w:sz w:val="23"/>
                 <w:szCs w:val="23"/>
-              </w:rPr>
-              <w:t xml:space="preserve">End </w:t>
+                <w:lang w:val="en-GB"/>
+              </w:rPr>
+              <w:t xml:space="preserve">Ende der </w:t>
             </w:r>
             <w:proofErr w:type="spellStart"/>
             <w:r>
@@ -20497,8 +20505,9 @@
                 <w:bCs/>
                 <w:sz w:val="23"/>
                 <w:szCs w:val="23"/>
-              </w:rPr>
-              <w:t>of</w:t>
+                <w:lang w:val="en-GB"/>
+              </w:rPr>
+              <w:t>Runde</w:t>
             </w:r>
             <w:proofErr w:type="spellEnd"/>
             <w:r>
@@ -20507,20 +20516,20 @@
                 <w:bCs/>
                 <w:sz w:val="23"/>
                 <w:szCs w:val="23"/>
-              </w:rPr>
-              <w:t xml:space="preserve"> </w:t>
-            </w:r>
-            <w:proofErr w:type="spellStart"/>
+                <w:lang w:val="en-GB"/>
+              </w:rPr>
+              <w:t xml:space="preserve"> [Not Guessed Co</w:t>
+            </w:r>
             <w:r>
               <w:rPr>
                 <w:b/>
                 <w:bCs/>
                 <w:sz w:val="23"/>
                 <w:szCs w:val="23"/>
-              </w:rPr>
-              <w:t>round</w:t>
-            </w:r>
-            <w:proofErr w:type="spellEnd"/>
+                <w:lang w:val="en-GB"/>
+              </w:rPr>
+              <w:t>rrectly]</w:t>
+            </w:r>
           </w:p>
         </w:tc>
       </w:tr>
@@ -20554,22 +20563,8 @@
             <w:shd w:val="clear" w:color="auto" w:fill="auto"/>
           </w:tcPr>
           <w:p>
-            <w:pPr>
-              <w:rPr>
-                <w:lang w:val="en-US"/>
-              </w:rPr>
-            </w:pPr>
-            <w:r>
-              <w:rPr>
-                <w:lang w:val="en-US"/>
-              </w:rPr>
-              <w:t xml:space="preserve">One Player per team is </w:t>
-            </w:r>
-            <w:r>
-              <w:rPr>
-                <w:lang w:val="en-US"/>
-              </w:rPr>
-              <w:t>logged in and on the game screen. A round was stopped by the guessing player. The 3 buttons to rate the round are on screen</w:t>
+            <w:r>
+              <w:t>Ein Spieler pro Team ist eingeloggt und auf dem Spielbildschirm. Eine Runde wurde durch den ratenden Spieler gestoppt. Die 3 Schaltflächen zum Bewerten der Runde sind auf dem Bildschirm.</w:t>
             </w:r>
           </w:p>
         </w:tc>
@@ -20613,15 +20608,39 @@
                 <w:ilvl w:val="0"/>
                 <w:numId w:val="36"/>
               </w:numPr>
-              <w:rPr>
-                <w:lang w:val="en-US"/>
-              </w:rPr>
             </w:pPr>
             <w:r>
-              <w:rPr>
-                <w:lang w:val="en-US"/>
-              </w:rPr>
-              <w:t>One of the enemy teams presses the button “Not Guessed Correctly”</w:t>
+              <w:t xml:space="preserve">Eines der gegnerischen Teams drückt die </w:t>
+            </w:r>
+            <w:proofErr w:type="gramStart"/>
+            <w:r>
+              <w:t>T</w:t>
+            </w:r>
+            <w:r>
+              <w:t xml:space="preserve">aste </w:t>
+            </w:r>
+            <w:r>
+              <w:t xml:space="preserve"> “</w:t>
+            </w:r>
+            <w:proofErr w:type="gramEnd"/>
+            <w:r>
+              <w:t xml:space="preserve">Not </w:t>
+            </w:r>
+            <w:proofErr w:type="spellStart"/>
+            <w:r>
+              <w:t>Guessed</w:t>
+            </w:r>
+            <w:proofErr w:type="spellEnd"/>
+            <w:r>
+              <w:t xml:space="preserve"> </w:t>
+            </w:r>
+            <w:proofErr w:type="spellStart"/>
+            <w:r>
+              <w:t>Correctly</w:t>
+            </w:r>
+            <w:proofErr w:type="spellEnd"/>
+            <w:r>
+              <w:t>”</w:t>
             </w:r>
           </w:p>
         </w:tc>
@@ -20662,10 +20681,83 @@
               </w:rPr>
             </w:pPr>
             <w:r>
+              <w:t xml:space="preserve">Das ratende Team erhält keine Punkte. Jeder sieht eine Meldung, dass der Begriff nicht richtig erraten wurde. </w:t>
+            </w:r>
+            <w:r>
               <w:rPr>
                 <w:lang w:val="en-US"/>
               </w:rPr>
-              <w:t>The guessing team does not get any points. Everybody sees a message that the term was not guessed correctly. The game is ready for the next round.</w:t>
+              <w:t xml:space="preserve">Das Spiel </w:t>
+            </w:r>
+            <w:proofErr w:type="spellStart"/>
+            <w:r>
+              <w:rPr>
+                <w:lang w:val="en-US"/>
+              </w:rPr>
+              <w:t>ist</w:t>
+            </w:r>
+            <w:proofErr w:type="spellEnd"/>
+            <w:r>
+              <w:rPr>
+                <w:lang w:val="en-US"/>
+              </w:rPr>
+              <w:t xml:space="preserve"> </w:t>
+            </w:r>
+            <w:proofErr w:type="spellStart"/>
+            <w:r>
+              <w:rPr>
+                <w:lang w:val="en-US"/>
+              </w:rPr>
+              <w:t>bereit</w:t>
+            </w:r>
+            <w:proofErr w:type="spellEnd"/>
+            <w:r>
+              <w:rPr>
+                <w:lang w:val="en-US"/>
+              </w:rPr>
+              <w:t xml:space="preserve"> </w:t>
+            </w:r>
+            <w:proofErr w:type="spellStart"/>
+            <w:r>
+              <w:rPr>
+                <w:lang w:val="en-US"/>
+              </w:rPr>
+              <w:t>für</w:t>
+            </w:r>
+            <w:proofErr w:type="spellEnd"/>
+            <w:r>
+              <w:rPr>
+                <w:lang w:val="en-US"/>
+              </w:rPr>
+              <w:t xml:space="preserve"> die </w:t>
+            </w:r>
+            <w:proofErr w:type="spellStart"/>
+            <w:r>
+              <w:rPr>
+                <w:lang w:val="en-US"/>
+              </w:rPr>
+              <w:t>nächste</w:t>
+            </w:r>
+            <w:proofErr w:type="spellEnd"/>
+            <w:r>
+              <w:rPr>
+                <w:lang w:val="en-US"/>
+              </w:rPr>
+              <w:t xml:space="preserve"> </w:t>
+            </w:r>
+            <w:proofErr w:type="spellStart"/>
+            <w:r>
+              <w:rPr>
+                <w:lang w:val="en-US"/>
+              </w:rPr>
+              <w:t>Runde</w:t>
+            </w:r>
+            <w:proofErr w:type="spellEnd"/>
+            <w:r>
+              <w:rPr>
+                <w:lang w:val="en-US"/>
+              </w:rPr>
+              <w:t>.</w:t>
             </w:r>
           </w:p>
         </w:tc>
@@ -20898,8 +20990,8 @@
         <w:tblLook w:val="04A0" w:firstRow="1" w:lastRow="0" w:firstColumn="1" w:lastColumn="0" w:noHBand="0" w:noVBand="1"/>
       </w:tblPr>
       <w:tblGrid>
-        <w:gridCol w:w="3041"/>
-        <w:gridCol w:w="6031"/>
+        <w:gridCol w:w="3031"/>
+        <w:gridCol w:w="6041"/>
       </w:tblGrid>
       <w:tr>
         <w:tc>
@@ -20973,8 +21065,18 @@
                 <w:color w:val="FFFFFF" w:themeColor="background1"/>
                 <w:lang w:val="en-GB"/>
               </w:rPr>
-              <w:t>Start of round</w:t>
-            </w:r>
+              <w:t xml:space="preserve">Start der </w:t>
+            </w:r>
+            <w:proofErr w:type="spellStart"/>
+            <w:r>
+              <w:rPr>
+                <w:b/>
+                <w:color w:val="FFFFFF" w:themeColor="background1"/>
+                <w:lang w:val="en-GB"/>
+              </w:rPr>
+              <w:t>Runde</w:t>
+            </w:r>
+            <w:proofErr w:type="spellEnd"/>
           </w:p>
         </w:tc>
       </w:tr>
@@ -21020,59 +21122,8 @@
                 <w:sz w:val="23"/>
                 <w:szCs w:val="23"/>
               </w:rPr>
-              <w:t xml:space="preserve">Start </w:t>
-            </w:r>
-            <w:proofErr w:type="spellStart"/>
-            <w:r>
-              <w:rPr>
-                <w:b/>
-                <w:bCs/>
-                <w:sz w:val="23"/>
-                <w:szCs w:val="23"/>
-              </w:rPr>
-              <w:t>of</w:t>
-            </w:r>
-            <w:proofErr w:type="spellEnd"/>
-            <w:r>
-              <w:rPr>
-                <w:b/>
-                <w:bCs/>
-                <w:sz w:val="23"/>
-                <w:szCs w:val="23"/>
-              </w:rPr>
-              <w:t xml:space="preserve"> </w:t>
-            </w:r>
-            <w:proofErr w:type="spellStart"/>
-            <w:r>
-              <w:rPr>
-                <w:b/>
-                <w:bCs/>
-                <w:sz w:val="23"/>
-                <w:szCs w:val="23"/>
-              </w:rPr>
-              <w:t>new</w:t>
-            </w:r>
-            <w:proofErr w:type="spellEnd"/>
-            <w:r>
-              <w:rPr>
-                <w:b/>
-                <w:bCs/>
-                <w:sz w:val="23"/>
-                <w:szCs w:val="23"/>
-              </w:rPr>
-              <w:t xml:space="preserve"> </w:t>
-            </w:r>
-            <w:proofErr w:type="spellStart"/>
-            <w:r>
-              <w:rPr>
-                <w:b/>
-                <w:bCs/>
-                <w:sz w:val="23"/>
-                <w:szCs w:val="23"/>
-              </w:rPr>
-              <w:t>round</w:t>
-            </w:r>
-            <w:proofErr w:type="spellEnd"/>
+              <w:t>Start einer neuen Runde</w:t>
+            </w:r>
           </w:p>
         </w:tc>
       </w:tr>
@@ -21106,36 +21157,8 @@
             <w:shd w:val="clear" w:color="auto" w:fill="auto"/>
           </w:tcPr>
           <w:p>
-            <w:pPr>
-              <w:rPr>
-                <w:lang w:val="en-US"/>
-              </w:rPr>
-            </w:pPr>
-            <w:r>
-              <w:rPr>
-                <w:lang w:val="en-US"/>
-              </w:rPr>
-              <w:t xml:space="preserve">One Player per team is </w:t>
-            </w:r>
-            <w:r>
-              <w:rPr>
-                <w:lang w:val="en-US"/>
-              </w:rPr>
-              <w:t xml:space="preserve">logged in and on the game screen. A round was just </w:t>
-            </w:r>
-            <w:proofErr w:type="gramStart"/>
-            <w:r>
-              <w:rPr>
-                <w:lang w:val="en-US"/>
-              </w:rPr>
-              <w:t>finished</w:t>
-            </w:r>
-            <w:proofErr w:type="gramEnd"/>
-            <w:r>
-              <w:rPr>
-                <w:lang w:val="en-US"/>
-              </w:rPr>
-              <w:t xml:space="preserve"> and points may have been awarded. The screen shows a message to throw the dice to start a new round</w:t>
+            <w:r>
+              <w:t>Ein Spieler pro Team ist eingeloggt und auf dem Spielbildschirm. Eine Runde wurde gerade beendet und möglicherweise wurden Punkte vergeben. Auf dem Bildschirm wird eine Meldung angezeigt, dass der Würfel geworfen werden soll, um eine neue Runde zu beginnen.</w:t>
             </w:r>
           </w:p>
         </w:tc>
@@ -21179,15 +21202,12 @@
                 <w:ilvl w:val="0"/>
                 <w:numId w:val="37"/>
               </w:numPr>
-              <w:rPr>
-                <w:lang w:val="en-US"/>
-              </w:rPr>
             </w:pPr>
             <w:r>
-              <w:rPr>
-                <w:lang w:val="en-US"/>
-              </w:rPr>
-              <w:t>Players check on the screen whose turn it is to throw the dice</w:t>
+              <w:t>Die Spieler überprüfen auf dem Bildschirm, wer an der Reihe ist, die Würfel zu werfen</w:t>
+            </w:r>
+            <w:r>
+              <w:t>.</w:t>
             </w:r>
           </w:p>
           <w:p>
@@ -21197,15 +21217,12 @@
                 <w:ilvl w:val="0"/>
                 <w:numId w:val="37"/>
               </w:numPr>
-              <w:rPr>
-                <w:lang w:val="en-US"/>
-              </w:rPr>
             </w:pPr>
             <w:r>
-              <w:rPr>
-                <w:lang w:val="en-US"/>
-              </w:rPr>
-              <w:t>The chosen player throws the dice</w:t>
+              <w:t>Der gewählte Spieler wirft die Würfel</w:t>
+            </w:r>
+            <w:r>
+              <w:t>.</w:t>
             </w:r>
           </w:p>
         </w:tc>
@@ -21246,16 +21263,27 @@
               </w:rPr>
             </w:pPr>
             <w:r>
+              <w:t xml:space="preserve">Die Runde beginnt. Der Bildschirm zeigt den zu erratenden Begriff auf allen Bildschirmen außer dem des ratenden Teams. Jeder sieht, wie er erklärt werden muss und wie viele Punkte erreicht werden können. </w:t>
+            </w:r>
+            <w:r>
               <w:rPr>
                 <w:lang w:val="en-US"/>
               </w:rPr>
-              <w:t>The round starts. The s</w:t>
-            </w:r>
+              <w:t xml:space="preserve">Der Timer </w:t>
+            </w:r>
+            <w:proofErr w:type="spellStart"/>
             <w:r>
               <w:rPr>
                 <w:lang w:val="en-US"/>
               </w:rPr>
-              <w:t>creen shows the term to be guessed on all screens except the one of the guessing team. Everybody sees how it must be explained and how many points can be achieved. The timer starts.</w:t>
+              <w:t>startet</w:t>
+            </w:r>
+            <w:proofErr w:type="spellEnd"/>
+            <w:r>
+              <w:rPr>
+                <w:lang w:val="en-US"/>
+              </w:rPr>
+              <w:t>.</w:t>
             </w:r>
           </w:p>
         </w:tc>
@@ -21484,8 +21512,8 @@
         <w:tblLook w:val="04A0" w:firstRow="1" w:lastRow="0" w:firstColumn="1" w:lastColumn="0" w:noHBand="0" w:noVBand="1"/>
       </w:tblPr>
       <w:tblGrid>
-        <w:gridCol w:w="3050"/>
-        <w:gridCol w:w="6022"/>
+        <w:gridCol w:w="3038"/>
+        <w:gridCol w:w="6034"/>
       </w:tblGrid>
       <w:tr>
         <w:tc>
@@ -21507,60 +21535,44 @@
                 <w:b/>
                 <w:bCs/>
                 <w:color w:val="FFFFFF" w:themeColor="background1"/>
-                <w:lang w:val="en-GB"/>
               </w:rPr>
             </w:pPr>
             <w:r>
               <w:rPr>
                 <w:b/>
                 <w:color w:val="FFFFFF" w:themeColor="background1"/>
-                <w:lang w:val="en-GB"/>
-              </w:rPr>
-              <w:t xml:space="preserve">TC </w:t>
-            </w:r>
-            <w:r>
-              <w:rPr>
-                <w:b/>
-                <w:color w:val="FFFFFF" w:themeColor="background1"/>
-                <w:lang w:val="en-GB"/>
-              </w:rPr>
-              <w:t xml:space="preserve">10.7 </w:t>
-            </w:r>
-            <w:proofErr w:type="spellStart"/>
-            <w:r>
-              <w:rPr>
-                <w:b/>
-                <w:color w:val="FFFFFF" w:themeColor="background1"/>
-                <w:lang w:val="en-GB"/>
-              </w:rPr>
-              <w:t>zu</w:t>
-            </w:r>
-            <w:proofErr w:type="spellEnd"/>
-            <w:r>
-              <w:rPr>
-                <w:b/>
-                <w:color w:val="FFFFFF" w:themeColor="background1"/>
-                <w:lang w:val="en-GB"/>
-              </w:rPr>
-              <w:t xml:space="preserve"> Use-</w:t>
+              </w:rPr>
+              <w:t>TC 10.7 zu Use-</w:t>
             </w:r>
             <w:proofErr w:type="gramStart"/>
             <w:r>
               <w:rPr>
                 <w:b/>
                 <w:color w:val="FFFFFF" w:themeColor="background1"/>
-                <w:lang w:val="en-GB"/>
-              </w:rPr>
-              <w:t>Case  End</w:t>
+              </w:rPr>
+              <w:t xml:space="preserve">Case  </w:t>
+            </w:r>
+            <w:r>
+              <w:rPr>
+                <w:b/>
+                <w:color w:val="FFFFFF" w:themeColor="background1"/>
+              </w:rPr>
+              <w:t>Ende</w:t>
             </w:r>
             <w:proofErr w:type="gramEnd"/>
             <w:r>
               <w:rPr>
                 <w:b/>
                 <w:color w:val="FFFFFF" w:themeColor="background1"/>
-                <w:lang w:val="en-GB"/>
-              </w:rPr>
-              <w:t xml:space="preserve"> of game</w:t>
+              </w:rPr>
+              <w:t xml:space="preserve"> des</w:t>
+            </w:r>
+            <w:r>
+              <w:rPr>
+                <w:b/>
+                <w:color w:val="FFFFFF" w:themeColor="background1"/>
+              </w:rPr>
+              <w:t xml:space="preserve"> Spiels</w:t>
             </w:r>
           </w:p>
         </w:tc>
@@ -21607,27 +21619,7 @@
                 <w:sz w:val="23"/>
                 <w:szCs w:val="23"/>
               </w:rPr>
-              <w:t xml:space="preserve">End </w:t>
-            </w:r>
-            <w:proofErr w:type="spellStart"/>
-            <w:r>
-              <w:rPr>
-                <w:b/>
-                <w:bCs/>
-                <w:sz w:val="23"/>
-                <w:szCs w:val="23"/>
-              </w:rPr>
-              <w:t>of</w:t>
-            </w:r>
-            <w:proofErr w:type="spellEnd"/>
-            <w:r>
-              <w:rPr>
-                <w:b/>
-                <w:bCs/>
-                <w:sz w:val="23"/>
-                <w:szCs w:val="23"/>
-              </w:rPr>
-              <w:t xml:space="preserve"> game</w:t>
+              <w:t>Ende des Spiels</w:t>
             </w:r>
           </w:p>
         </w:tc>
@@ -21668,30 +21660,55 @@
               </w:rPr>
             </w:pPr>
             <w:r>
+              <w:t xml:space="preserve">Ein Spieler pro Team ist eingeloggt und auf dem Spielbildschirm. Nach der Runde hat das ratende Team seine Punkte erhalten. </w:t>
+            </w:r>
+            <w:r>
               <w:rPr>
                 <w:lang w:val="en-US"/>
               </w:rPr>
-              <w:t xml:space="preserve">One Player per team is </w:t>
-            </w:r>
+              <w:t xml:space="preserve">Sie </w:t>
+            </w:r>
+            <w:proofErr w:type="spellStart"/>
             <w:r>
               <w:rPr>
                 <w:lang w:val="en-US"/>
               </w:rPr>
-              <w:t xml:space="preserve">logged in and on the game screen. After the </w:t>
-            </w:r>
-            <w:proofErr w:type="gramStart"/>
+              <w:t>haben</w:t>
+            </w:r>
+            <w:proofErr w:type="spellEnd"/>
             <w:r>
               <w:rPr>
                 <w:lang w:val="en-US"/>
               </w:rPr>
-              <w:t>round</w:t>
-            </w:r>
-            <w:proofErr w:type="gramEnd"/>
+              <w:t xml:space="preserve"> das </w:t>
+            </w:r>
+            <w:proofErr w:type="spellStart"/>
             <w:r>
               <w:rPr>
                 <w:lang w:val="en-US"/>
               </w:rPr>
-              <w:t xml:space="preserve"> the guessing team was awarded their points. They reached the point limit </w:t>
+              <w:t>Punktelimit</w:t>
+            </w:r>
+            <w:proofErr w:type="spellEnd"/>
+            <w:r>
+              <w:rPr>
+                <w:lang w:val="en-US"/>
+              </w:rPr>
+              <w:t xml:space="preserve"> </w:t>
+            </w:r>
+            <w:proofErr w:type="spellStart"/>
+            <w:r>
+              <w:rPr>
+                <w:lang w:val="en-US"/>
+              </w:rPr>
+              <w:t>erreicht</w:t>
+            </w:r>
+            <w:proofErr w:type="spellEnd"/>
+            <w:r>
+              <w:rPr>
+                <w:lang w:val="en-US"/>
+              </w:rPr>
+              <w:t>.</w:t>
             </w:r>
           </w:p>
         </w:tc>
@@ -21767,30 +21784,11 @@
             <w:shd w:val="clear" w:color="auto" w:fill="auto"/>
           </w:tcPr>
           <w:p>
-            <w:pPr>
-              <w:rPr>
-                <w:lang w:val="en-US"/>
-              </w:rPr>
-            </w:pPr>
-            <w:r>
-              <w:rPr>
-                <w:lang w:val="en-US"/>
-              </w:rPr>
-              <w:t xml:space="preserve">The game is </w:t>
-            </w:r>
-            <w:proofErr w:type="gramStart"/>
-            <w:r>
-              <w:rPr>
-                <w:lang w:val="en-US"/>
-              </w:rPr>
-              <w:t>ended</w:t>
-            </w:r>
-            <w:proofErr w:type="gramEnd"/>
-            <w:r>
-              <w:rPr>
-                <w:lang w:val="en-US"/>
-              </w:rPr>
-              <w:t xml:space="preserve"> and all the players get redirected to the end screen, where they see who won the game, the score table and a button to go back to the lobby</w:t>
+            <w:r>
+              <w:t>Das Spiel wird beendet und alle Spieler werden zum Endbildschirm weitergeleitet, wo sie sehen, wer das Spiel gewonnen hat, die Punktetabelle und eine Schaltfläche, um zur Lobby zurückzukehren</w:t>
+            </w:r>
+            <w:r>
+              <w:t>.</w:t>
             </w:r>
           </w:p>
         </w:tc>
@@ -22024,8 +22022,8 @@
         <w:tblLook w:val="04A0" w:firstRow="1" w:lastRow="0" w:firstColumn="1" w:lastColumn="0" w:noHBand="0" w:noVBand="1"/>
       </w:tblPr>
       <w:tblGrid>
-        <w:gridCol w:w="3041"/>
-        <w:gridCol w:w="6031"/>
+        <w:gridCol w:w="3029"/>
+        <w:gridCol w:w="6043"/>
       </w:tblGrid>
       <w:tr>
         <w:tc>
@@ -22047,61 +22045,44 @@
                 <w:b/>
                 <w:bCs/>
                 <w:color w:val="FFFFFF" w:themeColor="background1"/>
-                <w:lang w:val="en-GB"/>
               </w:rPr>
             </w:pPr>
             <w:r>
               <w:rPr>
                 <w:b/>
                 <w:color w:val="FFFFFF" w:themeColor="background1"/>
-                <w:lang w:val="en-GB"/>
-              </w:rPr>
-              <w:lastRenderedPageBreak/>
-              <w:t xml:space="preserve">TC </w:t>
-            </w:r>
-            <w:r>
-              <w:rPr>
-                <w:b/>
-                <w:color w:val="FFFFFF" w:themeColor="background1"/>
-                <w:lang w:val="en-GB"/>
-              </w:rPr>
-              <w:t xml:space="preserve">10.8 </w:t>
-            </w:r>
-            <w:proofErr w:type="spellStart"/>
-            <w:r>
-              <w:rPr>
-                <w:b/>
-                <w:color w:val="FFFFFF" w:themeColor="background1"/>
-                <w:lang w:val="en-GB"/>
-              </w:rPr>
-              <w:t>zu</w:t>
-            </w:r>
-            <w:proofErr w:type="spellEnd"/>
-            <w:r>
-              <w:rPr>
-                <w:b/>
-                <w:color w:val="FFFFFF" w:themeColor="background1"/>
-                <w:lang w:val="en-GB"/>
-              </w:rPr>
-              <w:t xml:space="preserve"> Use-</w:t>
+              </w:rPr>
+              <w:t>TC 10.8 zu Use-</w:t>
             </w:r>
             <w:proofErr w:type="gramStart"/>
             <w:r>
               <w:rPr>
                 <w:b/>
                 <w:color w:val="FFFFFF" w:themeColor="background1"/>
-                <w:lang w:val="en-GB"/>
-              </w:rPr>
-              <w:t>Case  End</w:t>
+              </w:rPr>
+              <w:t xml:space="preserve">Case  </w:t>
+            </w:r>
+            <w:r>
+              <w:rPr>
+                <w:b/>
+                <w:color w:val="FFFFFF" w:themeColor="background1"/>
+              </w:rPr>
+              <w:t>Ende</w:t>
             </w:r>
             <w:proofErr w:type="gramEnd"/>
             <w:r>
               <w:rPr>
                 <w:b/>
                 <w:color w:val="FFFFFF" w:themeColor="background1"/>
-                <w:lang w:val="en-GB"/>
-              </w:rPr>
-              <w:t xml:space="preserve"> of game</w:t>
+              </w:rPr>
+              <w:t xml:space="preserve"> des</w:t>
+            </w:r>
+            <w:r>
+              <w:rPr>
+                <w:b/>
+                <w:color w:val="FFFFFF" w:themeColor="background1"/>
+              </w:rPr>
+              <w:t xml:space="preserve"> Spiels</w:t>
             </w:r>
           </w:p>
         </w:tc>
@@ -22148,9 +22129,8 @@
                 <w:sz w:val="23"/>
                 <w:szCs w:val="23"/>
               </w:rPr>
-              <w:t xml:space="preserve">End </w:t>
-            </w:r>
-            <w:proofErr w:type="spellStart"/>
+              <w:t>End</w:t>
+            </w:r>
             <w:r>
               <w:rPr>
                 <w:b/>
@@ -22158,17 +22138,7 @@
                 <w:sz w:val="23"/>
                 <w:szCs w:val="23"/>
               </w:rPr>
-              <w:t>of</w:t>
-            </w:r>
-            <w:proofErr w:type="spellEnd"/>
-            <w:r>
-              <w:rPr>
-                <w:b/>
-                <w:bCs/>
-                <w:sz w:val="23"/>
-                <w:szCs w:val="23"/>
-              </w:rPr>
-              <w:t xml:space="preserve"> game</w:t>
+              <w:t>e des Spiels</w:t>
             </w:r>
           </w:p>
         </w:tc>
@@ -22209,16 +22179,55 @@
               </w:rPr>
             </w:pPr>
             <w:r>
+              <w:t xml:space="preserve">Ein Spieler pro Team ist eingeloggt und befindet sich auf dem Spielbildschirm. </w:t>
+            </w:r>
+            <w:r>
               <w:rPr>
                 <w:lang w:val="en-US"/>
               </w:rPr>
-              <w:t xml:space="preserve">One Player per team is </w:t>
-            </w:r>
+              <w:t xml:space="preserve">Alle Spieler </w:t>
+            </w:r>
+            <w:proofErr w:type="spellStart"/>
             <w:r>
               <w:rPr>
                 <w:lang w:val="en-US"/>
               </w:rPr>
-              <w:t xml:space="preserve">logged in and on the game screen. All players are on the end screen </w:t>
+              <w:t>befinden</w:t>
+            </w:r>
+            <w:proofErr w:type="spellEnd"/>
+            <w:r>
+              <w:rPr>
+                <w:lang w:val="en-US"/>
+              </w:rPr>
+              <w:t xml:space="preserve"> </w:t>
+            </w:r>
+            <w:proofErr w:type="spellStart"/>
+            <w:r>
+              <w:rPr>
+                <w:lang w:val="en-US"/>
+              </w:rPr>
+              <w:t>sich</w:t>
+            </w:r>
+            <w:proofErr w:type="spellEnd"/>
+            <w:r>
+              <w:rPr>
+                <w:lang w:val="en-US"/>
+              </w:rPr>
+              <w:t xml:space="preserve"> auf dem </w:t>
+            </w:r>
+            <w:proofErr w:type="spellStart"/>
+            <w:r>
+              <w:rPr>
+                <w:lang w:val="en-US"/>
+              </w:rPr>
+              <w:t>Endbildschirm</w:t>
+            </w:r>
+            <w:proofErr w:type="spellEnd"/>
+            <w:r>
+              <w:rPr>
+                <w:lang w:val="en-US"/>
+              </w:rPr>
+              <w:t>.</w:t>
             </w:r>
           </w:p>
         </w:tc>
@@ -22262,15 +22271,23 @@
                 <w:ilvl w:val="0"/>
                 <w:numId w:val="38"/>
               </w:numPr>
-              <w:rPr>
-                <w:lang w:val="en-US"/>
-              </w:rPr>
             </w:pPr>
             <w:r>
-              <w:rPr>
-                <w:lang w:val="en-US"/>
-              </w:rPr>
-              <w:t>A player clicks on the “Back to Lobby” button</w:t>
+              <w:t>Ein Spieler klickt auf die Schaltfläche</w:t>
+            </w:r>
+            <w:r>
+              <w:t xml:space="preserve"> “Back </w:t>
+            </w:r>
+            <w:proofErr w:type="spellStart"/>
+            <w:r>
+              <w:t>to</w:t>
+            </w:r>
+            <w:proofErr w:type="spellEnd"/>
+            <w:r>
+              <w:t xml:space="preserve"> Lobby”</w:t>
+            </w:r>
+            <w:r>
+              <w:t>.</w:t>
             </w:r>
           </w:p>
         </w:tc>
@@ -22305,16 +22322,11 @@
             <w:shd w:val="clear" w:color="auto" w:fill="auto"/>
           </w:tcPr>
           <w:p>
-            <w:pPr>
-              <w:rPr>
-                <w:lang w:val="en-US"/>
-              </w:rPr>
-            </w:pPr>
-            <w:r>
-              <w:rPr>
-                <w:lang w:val="en-US"/>
-              </w:rPr>
-              <w:t>The player gets taken back to the lobby</w:t>
+            <w:r>
+              <w:t>Der Spieler wird zurück in die Lobby gebracht</w:t>
+            </w:r>
+            <w:r>
+              <w:t>.</w:t>
             </w:r>
           </w:p>
         </w:tc>

</xml_diff>